<commit_message>
Lab4 Prep almost done
</commit_message>
<xml_diff>
--- a/Lab4/Lab_4.1_Preparation_Answers.docx
+++ b/Lab4/Lab_4.1_Preparation_Answers.docx
@@ -434,9 +434,21 @@
     <w:p>
       <w:pPr>
         <w:rPr>
-          <w:lang w:val="en-US"/>
-        </w:rPr>
-      </w:pPr>
+          <w:i/>
+          <w:iCs/>
+          <w:color w:val="FF0000"/>
+          <w:lang w:val="en-US"/>
+        </w:rPr>
+      </w:pPr>
+      <w:r>
+        <w:rPr>
+          <w:i/>
+          <w:iCs/>
+          <w:color w:val="FF0000"/>
+          <w:lang w:val="en-US"/>
+        </w:rPr>
+        <w:t>60 degrees maybe</w:t>
+      </w:r>
     </w:p>
     <w:p>
       <w:pPr>
@@ -777,9 +789,18 @@
       <w:pPr>
         <w:rPr>
           <w:i/>
-          <w:lang w:val="en-US"/>
-        </w:rPr>
-      </w:pPr>
+          <w:color w:val="FF0000"/>
+          <w:lang w:val="en-US"/>
+        </w:rPr>
+      </w:pPr>
+      <w:r>
+        <w:rPr>
+          <w:i/>
+          <w:color w:val="FF0000"/>
+          <w:lang w:val="en-US"/>
+        </w:rPr>
+        <w:t>-75 degrees</w:t>
+      </w:r>
     </w:p>
     <w:p>
       <w:pPr>
@@ -856,9 +877,18 @@
         <w:jc w:val="both"/>
         <w:rPr>
           <w:i/>
-          <w:lang w:val="en-US"/>
-        </w:rPr>
-      </w:pPr>
+          <w:color w:val="FF0000"/>
+          <w:lang w:val="en-US"/>
+        </w:rPr>
+      </w:pPr>
+      <w:r>
+        <w:rPr>
+          <w:i/>
+          <w:color w:val="FF0000"/>
+          <w:lang w:val="en-US"/>
+        </w:rPr>
+        <w:t xml:space="preserve">15 degrees </w:t>
+      </w:r>
     </w:p>
     <w:p>
       <w:pPr>
@@ -907,6 +937,56 @@
           <w:lang w:val="en-US"/>
         </w:rPr>
       </w:pPr>
+      <w:r>
+        <w:rPr>
+          <w:b/>
+          <w:noProof/>
+          <w:color w:val="FF0000"/>
+          <w:lang w:val="en-US"/>
+        </w:rPr>
+        <w:lastRenderedPageBreak/>
+        <w:drawing>
+          <wp:inline distT="0" distB="0" distL="0" distR="0" wp14:anchorId="5E0331E0" wp14:editId="3FC46B05">
+            <wp:extent cx="5756910" cy="5456555"/>
+            <wp:effectExtent l="0" t="0" r="0" b="0"/>
+            <wp:docPr id="368590783" name="Bildobjekt 1" descr="En bild som visar skärmbild, cirkel, svart och vit, diagram"/>
+            <wp:cNvGraphicFramePr>
+              <a:graphicFrameLocks xmlns:a="http://schemas.openxmlformats.org/drawingml/2006/main" noChangeAspect="1"/>
+            </wp:cNvGraphicFramePr>
+            <a:graphic xmlns:a="http://schemas.openxmlformats.org/drawingml/2006/main">
+              <a:graphicData uri="http://schemas.openxmlformats.org/drawingml/2006/picture">
+                <pic:pic xmlns:pic="http://schemas.openxmlformats.org/drawingml/2006/picture">
+                  <pic:nvPicPr>
+                    <pic:cNvPr id="368590783" name="Bildobjekt 1" descr="En bild som visar skärmbild, cirkel, svart och vit, diagram"/>
+                    <pic:cNvPicPr/>
+                  </pic:nvPicPr>
+                  <pic:blipFill>
+                    <a:blip r:embed="rId10">
+                      <a:extLst>
+                        <a:ext uri="{28A0092B-C50C-407E-A947-70E740481C1C}">
+                          <a14:useLocalDpi xmlns:a14="http://schemas.microsoft.com/office/drawing/2010/main" val="0"/>
+                        </a:ext>
+                      </a:extLst>
+                    </a:blip>
+                    <a:stretch>
+                      <a:fillRect/>
+                    </a:stretch>
+                  </pic:blipFill>
+                  <pic:spPr>
+                    <a:xfrm>
+                      <a:off x="0" y="0"/>
+                      <a:ext cx="5756910" cy="5456555"/>
+                    </a:xfrm>
+                    <a:prstGeom prst="rect">
+                      <a:avLst/>
+                    </a:prstGeom>
+                  </pic:spPr>
+                </pic:pic>
+              </a:graphicData>
+            </a:graphic>
+          </wp:inline>
+        </w:drawing>
+      </w:r>
     </w:p>
     <w:p>
       <w:pPr>
@@ -956,6 +1036,56 @@
           <w:lang w:val="en-US"/>
         </w:rPr>
       </w:pPr>
+      <w:r>
+        <w:rPr>
+          <w:b/>
+          <w:noProof/>
+          <w:color w:val="FF0000"/>
+          <w:lang w:val="en-US"/>
+        </w:rPr>
+        <w:lastRenderedPageBreak/>
+        <w:drawing>
+          <wp:inline distT="0" distB="0" distL="0" distR="0" wp14:anchorId="4CDD37D2" wp14:editId="69B38E25">
+            <wp:extent cx="5756910" cy="5756910"/>
+            <wp:effectExtent l="0" t="0" r="0" b="0"/>
+            <wp:docPr id="1036360973" name="Bildobjekt 2" descr="En bild som visar cirkel, design, konst, illustration&#10;&#10;Automatiskt genererad beskrivning"/>
+            <wp:cNvGraphicFramePr>
+              <a:graphicFrameLocks xmlns:a="http://schemas.openxmlformats.org/drawingml/2006/main" noChangeAspect="1"/>
+            </wp:cNvGraphicFramePr>
+            <a:graphic xmlns:a="http://schemas.openxmlformats.org/drawingml/2006/main">
+              <a:graphicData uri="http://schemas.openxmlformats.org/drawingml/2006/picture">
+                <pic:pic xmlns:pic="http://schemas.openxmlformats.org/drawingml/2006/picture">
+                  <pic:nvPicPr>
+                    <pic:cNvPr id="1036360973" name="Bildobjekt 2" descr="En bild som visar cirkel, design, konst, illustration&#10;&#10;Automatiskt genererad beskrivning"/>
+                    <pic:cNvPicPr/>
+                  </pic:nvPicPr>
+                  <pic:blipFill>
+                    <a:blip r:embed="rId11">
+                      <a:extLst>
+                        <a:ext uri="{28A0092B-C50C-407E-A947-70E740481C1C}">
+                          <a14:useLocalDpi xmlns:a14="http://schemas.microsoft.com/office/drawing/2010/main" val="0"/>
+                        </a:ext>
+                      </a:extLst>
+                    </a:blip>
+                    <a:stretch>
+                      <a:fillRect/>
+                    </a:stretch>
+                  </pic:blipFill>
+                  <pic:spPr>
+                    <a:xfrm>
+                      <a:off x="0" y="0"/>
+                      <a:ext cx="5756910" cy="5756910"/>
+                    </a:xfrm>
+                    <a:prstGeom prst="rect">
+                      <a:avLst/>
+                    </a:prstGeom>
+                  </pic:spPr>
+                </pic:pic>
+              </a:graphicData>
+            </a:graphic>
+          </wp:inline>
+        </w:drawing>
+      </w:r>
     </w:p>
     <w:p>
       <w:pPr>
@@ -1005,6 +1135,56 @@
           <w:lang w:val="en-US"/>
         </w:rPr>
       </w:pPr>
+      <w:r>
+        <w:rPr>
+          <w:b/>
+          <w:noProof/>
+          <w:color w:val="FF0000"/>
+          <w:lang w:val="en-US"/>
+        </w:rPr>
+        <w:lastRenderedPageBreak/>
+        <w:drawing>
+          <wp:inline distT="0" distB="0" distL="0" distR="0" wp14:anchorId="0B4F1B11" wp14:editId="703BFAE7">
+            <wp:extent cx="5756910" cy="5756910"/>
+            <wp:effectExtent l="0" t="0" r="0" b="0"/>
+            <wp:docPr id="522890078" name="Bildobjekt 3" descr="En bild som visar cirkel, skärmbild, Grafik, design&#10;&#10;Automatiskt genererad beskrivning"/>
+            <wp:cNvGraphicFramePr>
+              <a:graphicFrameLocks xmlns:a="http://schemas.openxmlformats.org/drawingml/2006/main" noChangeAspect="1"/>
+            </wp:cNvGraphicFramePr>
+            <a:graphic xmlns:a="http://schemas.openxmlformats.org/drawingml/2006/main">
+              <a:graphicData uri="http://schemas.openxmlformats.org/drawingml/2006/picture">
+                <pic:pic xmlns:pic="http://schemas.openxmlformats.org/drawingml/2006/picture">
+                  <pic:nvPicPr>
+                    <pic:cNvPr id="522890078" name="Bildobjekt 3" descr="En bild som visar cirkel, skärmbild, Grafik, design&#10;&#10;Automatiskt genererad beskrivning"/>
+                    <pic:cNvPicPr/>
+                  </pic:nvPicPr>
+                  <pic:blipFill>
+                    <a:blip r:embed="rId12">
+                      <a:extLst>
+                        <a:ext uri="{28A0092B-C50C-407E-A947-70E740481C1C}">
+                          <a14:useLocalDpi xmlns:a14="http://schemas.microsoft.com/office/drawing/2010/main" val="0"/>
+                        </a:ext>
+                      </a:extLst>
+                    </a:blip>
+                    <a:stretch>
+                      <a:fillRect/>
+                    </a:stretch>
+                  </pic:blipFill>
+                  <pic:spPr>
+                    <a:xfrm>
+                      <a:off x="0" y="0"/>
+                      <a:ext cx="5756910" cy="5756910"/>
+                    </a:xfrm>
+                    <a:prstGeom prst="rect">
+                      <a:avLst/>
+                    </a:prstGeom>
+                  </pic:spPr>
+                </pic:pic>
+              </a:graphicData>
+            </a:graphic>
+          </wp:inline>
+        </w:drawing>
+      </w:r>
     </w:p>
     <w:p>
       <w:pPr>
@@ -1053,6 +1233,55 @@
           <w:lang w:val="en-US"/>
         </w:rPr>
       </w:pPr>
+      <w:r>
+        <w:rPr>
+          <w:i/>
+          <w:noProof/>
+          <w:lang w:val="en-US"/>
+        </w:rPr>
+        <w:lastRenderedPageBreak/>
+        <w:drawing>
+          <wp:inline distT="0" distB="0" distL="0" distR="0" wp14:anchorId="547D0E15" wp14:editId="0BB5D8B7">
+            <wp:extent cx="5756910" cy="5756910"/>
+            <wp:effectExtent l="0" t="0" r="0" b="0"/>
+            <wp:docPr id="1522100413" name="Bildobjekt 4" descr="En bild som visar Färggrann, cirkel, skärmbild, Grafik&#10;&#10;Automatiskt genererad beskrivning"/>
+            <wp:cNvGraphicFramePr>
+              <a:graphicFrameLocks xmlns:a="http://schemas.openxmlformats.org/drawingml/2006/main" noChangeAspect="1"/>
+            </wp:cNvGraphicFramePr>
+            <a:graphic xmlns:a="http://schemas.openxmlformats.org/drawingml/2006/main">
+              <a:graphicData uri="http://schemas.openxmlformats.org/drawingml/2006/picture">
+                <pic:pic xmlns:pic="http://schemas.openxmlformats.org/drawingml/2006/picture">
+                  <pic:nvPicPr>
+                    <pic:cNvPr id="1522100413" name="Bildobjekt 4" descr="En bild som visar Färggrann, cirkel, skärmbild, Grafik&#10;&#10;Automatiskt genererad beskrivning"/>
+                    <pic:cNvPicPr/>
+                  </pic:nvPicPr>
+                  <pic:blipFill>
+                    <a:blip r:embed="rId13">
+                      <a:extLst>
+                        <a:ext uri="{28A0092B-C50C-407E-A947-70E740481C1C}">
+                          <a14:useLocalDpi xmlns:a14="http://schemas.microsoft.com/office/drawing/2010/main" val="0"/>
+                        </a:ext>
+                      </a:extLst>
+                    </a:blip>
+                    <a:stretch>
+                      <a:fillRect/>
+                    </a:stretch>
+                  </pic:blipFill>
+                  <pic:spPr>
+                    <a:xfrm>
+                      <a:off x="0" y="0"/>
+                      <a:ext cx="5756910" cy="5756910"/>
+                    </a:xfrm>
+                    <a:prstGeom prst="rect">
+                      <a:avLst/>
+                    </a:prstGeom>
+                  </pic:spPr>
+                </pic:pic>
+              </a:graphicData>
+            </a:graphic>
+          </wp:inline>
+        </w:drawing>
+      </w:r>
     </w:p>
     <w:p>
       <w:pPr>
@@ -3198,24 +3427,6 @@
 </file>
 
 <file path=customXml/item1.xml><?xml version="1.0" encoding="utf-8"?>
-<?mso-contentType ?>
-<FormTemplates xmlns="http://schemas.microsoft.com/sharepoint/v3/contenttype/forms">
-  <Display>DocumentLibraryForm</Display>
-  <Edit>DocumentLibraryForm</Edit>
-  <New>DocumentLibraryForm</New>
-</FormTemplates>
-</file>
-
-<file path=customXml/item2.xml><?xml version="1.0" encoding="utf-8"?>
-<p:properties xmlns:p="http://schemas.microsoft.com/office/2006/metadata/properties" xmlns:xsi="http://www.w3.org/2001/XMLSchema-instance" xmlns:pc="http://schemas.microsoft.com/office/infopath/2007/PartnerControls">
-  <documentManagement>
-    <_lisam_Description xmlns="1a019fe7-1cbb-4790-8c4c-66bee00fcef3" xsi:nil="true"/>
-    <_lisam_PublishedVersion xmlns="d266ccce-6a93-4b9b-a423-a631c0b09693" xsi:nil="true"/>
-  </documentManagement>
-</p:properties>
-</file>
-
-<file path=customXml/item3.xml><?xml version="1.0" encoding="utf-8"?>
 <ct:contentTypeSchema xmlns:ct="http://schemas.microsoft.com/office/2006/metadata/contentType" xmlns:ma="http://schemas.microsoft.com/office/2006/metadata/properties/metaAttributes" ct:_="" ma:_="" ma:contentTypeName="Document" ma:contentTypeID="0x010100A8225B0EFAE1C045AF79B6B549D2126C" ma:contentTypeVersion="6" ma:contentTypeDescription="Create a new document." ma:contentTypeScope="" ma:versionID="365d751a991e356b6fbe78c229df9c6f">
   <xsd:schema xmlns:xsd="http://www.w3.org/2001/XMLSchema" xmlns:xs="http://www.w3.org/2001/XMLSchema" xmlns:p="http://schemas.microsoft.com/office/2006/metadata/properties" xmlns:ns2="1a019fe7-1cbb-4790-8c4c-66bee00fcef3" xmlns:ns3="d266ccce-6a93-4b9b-a423-a631c0b09693" targetNamespace="http://schemas.microsoft.com/office/2006/metadata/properties" ma:root="true" ma:fieldsID="764334ca9aee2669e54cacf877f213de" ns2:_="" ns3:_="">
     <xsd:import namespace="1a019fe7-1cbb-4790-8c4c-66bee00fcef3"/>
@@ -3378,10 +3589,39 @@
 </ct:contentTypeSchema>
 </file>
 
+<file path=customXml/item2.xml><?xml version="1.0" encoding="utf-8"?>
+<p:properties xmlns:p="http://schemas.microsoft.com/office/2006/metadata/properties" xmlns:xsi="http://www.w3.org/2001/XMLSchema-instance" xmlns:pc="http://schemas.microsoft.com/office/infopath/2007/PartnerControls">
+  <documentManagement>
+    <_lisam_Description xmlns="1a019fe7-1cbb-4790-8c4c-66bee00fcef3" xsi:nil="true"/>
+    <_lisam_PublishedVersion xmlns="d266ccce-6a93-4b9b-a423-a631c0b09693" xsi:nil="true"/>
+  </documentManagement>
+</p:properties>
+</file>
+
+<file path=customXml/item3.xml><?xml version="1.0" encoding="utf-8"?>
+<?mso-contentType ?>
+<FormTemplates xmlns="http://schemas.microsoft.com/sharepoint/v3/contenttype/forms">
+  <Display>DocumentLibraryForm</Display>
+  <Edit>DocumentLibraryForm</Edit>
+  <New>DocumentLibraryForm</New>
+</FormTemplates>
+</file>
+
 <file path=customXml/itemProps1.xml><?xml version="1.0" encoding="utf-8"?>
-<ds:datastoreItem xmlns:ds="http://schemas.openxmlformats.org/officeDocument/2006/customXml" ds:itemID="{55029BFC-2928-49C5-BCE1-DF97B080EC1B}">
+<ds:datastoreItem xmlns:ds="http://schemas.openxmlformats.org/officeDocument/2006/customXml" ds:itemID="{5349506B-ABD9-409C-BD32-B6677AD61CEC}">
   <ds:schemaRefs>
-    <ds:schemaRef ds:uri="http://schemas.microsoft.com/sharepoint/v3/contenttype/forms"/>
+    <ds:schemaRef ds:uri="http://schemas.microsoft.com/office/2006/metadata/contentType"/>
+    <ds:schemaRef ds:uri="http://schemas.microsoft.com/office/2006/metadata/properties/metaAttributes"/>
+    <ds:schemaRef ds:uri="http://www.w3.org/2001/XMLSchema"/>
+    <ds:schemaRef ds:uri="http://schemas.microsoft.com/office/2006/metadata/properties"/>
+    <ds:schemaRef ds:uri="1a019fe7-1cbb-4790-8c4c-66bee00fcef3"/>
+    <ds:schemaRef ds:uri="d266ccce-6a93-4b9b-a423-a631c0b09693"/>
+    <ds:schemaRef ds:uri="http://schemas.microsoft.com/office/2006/documentManagement/types"/>
+    <ds:schemaRef ds:uri="http://schemas.microsoft.com/office/infopath/2007/PartnerControls"/>
+    <ds:schemaRef ds:uri="http://schemas.openxmlformats.org/package/2006/metadata/core-properties"/>
+    <ds:schemaRef ds:uri="http://purl.org/dc/elements/1.1/"/>
+    <ds:schemaRef ds:uri="http://purl.org/dc/terms/"/>
+    <ds:schemaRef ds:uri="http://schemas.microsoft.com/internal/obd"/>
   </ds:schemaRefs>
 </ds:datastoreItem>
 </file>
@@ -3398,20 +3638,9 @@
 </file>
 
 <file path=customXml/itemProps3.xml><?xml version="1.0" encoding="utf-8"?>
-<ds:datastoreItem xmlns:ds="http://schemas.openxmlformats.org/officeDocument/2006/customXml" ds:itemID="{5349506B-ABD9-409C-BD32-B6677AD61CEC}">
+<ds:datastoreItem xmlns:ds="http://schemas.openxmlformats.org/officeDocument/2006/customXml" ds:itemID="{55029BFC-2928-49C5-BCE1-DF97B080EC1B}">
   <ds:schemaRefs>
-    <ds:schemaRef ds:uri="http://schemas.microsoft.com/office/2006/metadata/contentType"/>
-    <ds:schemaRef ds:uri="http://schemas.microsoft.com/office/2006/metadata/properties/metaAttributes"/>
-    <ds:schemaRef ds:uri="http://www.w3.org/2001/XMLSchema"/>
-    <ds:schemaRef ds:uri="http://schemas.microsoft.com/office/2006/metadata/properties"/>
-    <ds:schemaRef ds:uri="1a019fe7-1cbb-4790-8c4c-66bee00fcef3"/>
-    <ds:schemaRef ds:uri="d266ccce-6a93-4b9b-a423-a631c0b09693"/>
-    <ds:schemaRef ds:uri="http://schemas.microsoft.com/office/2006/documentManagement/types"/>
-    <ds:schemaRef ds:uri="http://schemas.microsoft.com/office/infopath/2007/PartnerControls"/>
-    <ds:schemaRef ds:uri="http://schemas.openxmlformats.org/package/2006/metadata/core-properties"/>
-    <ds:schemaRef ds:uri="http://purl.org/dc/elements/1.1/"/>
-    <ds:schemaRef ds:uri="http://purl.org/dc/terms/"/>
-    <ds:schemaRef ds:uri="http://schemas.microsoft.com/internal/obd"/>
+    <ds:schemaRef ds:uri="http://schemas.microsoft.com/sharepoint/v3/contenttype/forms"/>
   </ds:schemaRefs>
 </ds:datastoreItem>
 </file>
</xml_diff>